<commit_message>
Fixed unit tests and associated failures
</commit_message>
<xml_diff>
--- a/Charity API MCP Server Implementation Plan.docx
+++ b/Charity API MCP Server Implementation Plan.docx
@@ -1613,7 +1613,93 @@
         <w:t>This plan provides a solid foundation for building a robust MCP server that integrates CharityAPI.org with AI applications like Claude Desktop, enabling seamless charity data lookup and verification capabilities.</w:t>
       </w:r>
     </w:p>
-    <w:p/>
+    <w:p>
+      <w:pPr>
+        <w:rPr>
+          <w:b/>
+          <w:bCs/>
+        </w:rPr>
+      </w:pPr>
+      <w:r>
+        <w:rPr>
+          <w:b/>
+          <w:bCs/>
+        </w:rPr>
+        <w:t>Unit Testing</w:t>
+      </w:r>
+    </w:p>
+    <w:p>
+      <w:proofErr w:type="spellStart"/>
+      <w:r>
+        <w:t>npm</w:t>
+      </w:r>
+      <w:proofErr w:type="spellEnd"/>
+      <w:r>
+        <w:t xml:space="preserve"> test                    # Run all tests</w:t>
+      </w:r>
+    </w:p>
+    <w:p>
+      <w:proofErr w:type="spellStart"/>
+      <w:r>
+        <w:t>npm</w:t>
+      </w:r>
+      <w:proofErr w:type="spellEnd"/>
+      <w:r>
+        <w:t xml:space="preserve"> run </w:t>
+      </w:r>
+      <w:proofErr w:type="spellStart"/>
+      <w:r>
+        <w:t>test:watch</w:t>
+      </w:r>
+      <w:proofErr w:type="spellEnd"/>
+      <w:r>
+        <w:t xml:space="preserve">         # Watch mode</w:t>
+      </w:r>
+    </w:p>
+    <w:p>
+      <w:proofErr w:type="spellStart"/>
+      <w:r>
+        <w:t>npm</w:t>
+      </w:r>
+      <w:proofErr w:type="spellEnd"/>
+      <w:r>
+        <w:t xml:space="preserve"> run </w:t>
+      </w:r>
+      <w:proofErr w:type="spellStart"/>
+      <w:r>
+        <w:t>test:coverage</w:t>
+      </w:r>
+      <w:proofErr w:type="spellEnd"/>
+      <w:r>
+        <w:t xml:space="preserve">      # With coverage report</w:t>
+      </w:r>
+    </w:p>
+    <w:p>
+      <w:proofErr w:type="spellStart"/>
+      <w:r>
+        <w:t>npm</w:t>
+      </w:r>
+      <w:proofErr w:type="spellEnd"/>
+      <w:r>
+        <w:t xml:space="preserve"> test </w:t>
+      </w:r>
+      <w:proofErr w:type="gramStart"/>
+      <w:r>
+        <w:t>-- -</w:t>
+      </w:r>
+      <w:proofErr w:type="gramEnd"/>
+      <w:r>
+        <w:t>-</w:t>
+      </w:r>
+      <w:proofErr w:type="spellStart"/>
+      <w:r>
+        <w:t>testPathPattern</w:t>
+      </w:r>
+      <w:proofErr w:type="spellEnd"/>
+      <w:r>
+        <w:t>=schemas  # Run specific tests</w:t>
+      </w:r>
+    </w:p>
     <w:sectPr>
       <w:pgSz w:w="12240" w:h="15840"/>
       <w:pgMar w:top="1440" w:right="1440" w:bottom="1440" w:left="1440" w:header="720" w:footer="720" w:gutter="0"/>
@@ -4664,6 +4750,7 @@
   <w:style w:type="character" w:default="1" w:styleId="DefaultParagraphFont">
     <w:name w:val="Default Paragraph Font"/>
     <w:uiPriority w:val="1"/>
+    <w:semiHidden/>
     <w:unhideWhenUsed/>
   </w:style>
   <w:style w:type="table" w:default="1" w:styleId="TableNormal">

</xml_diff>